<commit_message>
editing book + editing delete every thing in user files
</commit_message>
<xml_diff>
--- a/documents/University_Data_Base.docx
+++ b/documents/University_Data_Base.docx
@@ -87,11 +87,10 @@
       <w:pPr>
         <w:bidi w:val="0"/>
         <w:rPr>
-          <w:rFonts w:ascii="Lucida Console" w:hAnsi="Lucida Console" w:hint="cs"/>
+          <w:rFonts w:ascii="Lucida Console" w:hAnsi="Lucida Console"/>
           <w:color w:val="F78500"/>
           <w:sz w:val="72"/>
           <w:szCs w:val="72"/>
-          <w:rtl/>
           <w14:textOutline w14:w="9525" w14:cap="flat" w14:cmpd="sng" w14:algn="ctr">
             <w14:solidFill>
               <w14:srgbClr w14:val="FFC000"/>
@@ -692,18 +691,7 @@
             <w:szCs w:val="40"/>
             <w:u w:val="none"/>
           </w:rPr>
-          <w:t xml:space="preserve"> AL</w:t>
-        </w:r>
-        <w:r>
-          <w:rPr>
-            <w:rStyle w:val="Hyperlink"/>
-            <w:rFonts w:ascii="Adobe Fan Heiti Std B" w:eastAsia="Adobe Fan Heiti Std B" w:hAnsi="Adobe Fan Heiti Std B"/>
-            <w:color w:val="C45911" w:themeColor="accent2" w:themeShade="BF"/>
-            <w:sz w:val="40"/>
-            <w:szCs w:val="40"/>
-            <w:u w:val="none"/>
-          </w:rPr>
-          <w:t xml:space="preserve">- </w:t>
+          <w:t xml:space="preserve"> AL- </w:t>
         </w:r>
         <w:proofErr w:type="spellStart"/>
         <w:r>
@@ -736,25 +724,25 @@
         <w:bidi w:val="0"/>
         <w:jc w:val="center"/>
         <w:rPr>
-          <w:rFonts w:ascii="Adobe Fan Heiti Std B" w:eastAsia="Adobe Fan Heiti Std B" w:hAnsi="Adobe Fan Heiti Std B" w:hint="cs"/>
-          <w:sz w:val="20"/>
-          <w:szCs w:val="20"/>
-        </w:rPr>
-      </w:pPr>
-      <w:r>
-        <w:rPr>
           <w:rFonts w:ascii="Adobe Fan Heiti Std B" w:eastAsia="Adobe Fan Heiti Std B" w:hAnsi="Adobe Fan Heiti Std B"/>
           <w:sz w:val="20"/>
           <w:szCs w:val="20"/>
         </w:rPr>
-        <w:t>Ps:</w:t>
-      </w:r>
+      </w:pPr>
       <w:r>
         <w:rPr>
           <w:rFonts w:ascii="Adobe Fan Heiti Std B" w:eastAsia="Adobe Fan Heiti Std B" w:hAnsi="Adobe Fan Heiti Std B"/>
           <w:sz w:val="20"/>
           <w:szCs w:val="20"/>
         </w:rPr>
+        <w:t>Ps:</w:t>
+      </w:r>
+      <w:r>
+        <w:rPr>
+          <w:rFonts w:ascii="Adobe Fan Heiti Std B" w:eastAsia="Adobe Fan Heiti Std B" w:hAnsi="Adobe Fan Heiti Std B"/>
+          <w:sz w:val="20"/>
+          <w:szCs w:val="20"/>
+        </w:rPr>
         <w:t xml:space="preserve"> you can contact us by clicking ctrl + press on name</w:t>
       </w:r>
     </w:p>
@@ -811,7 +799,7 @@
         <w:ind w:left="185"/>
         <w:jc w:val="center"/>
         <w:rPr>
-          <w:rFonts w:ascii="Lucida Console" w:hAnsi="Lucida Console" w:hint="cs"/>
+          <w:rFonts w:ascii="Lucida Console" w:hAnsi="Lucida Console"/>
           <w:sz w:val="52"/>
           <w:szCs w:val="52"/>
           <w:rtl/>
@@ -823,7 +811,7 @@
         <w:ind w:left="185"/>
         <w:jc w:val="right"/>
         <w:rPr>
-          <w:rFonts w:ascii="Lucida Console" w:hAnsi="Lucida Console" w:hint="cs"/>
+          <w:rFonts w:ascii="Lucida Console" w:hAnsi="Lucida Console"/>
           <w:sz w:val="36"/>
           <w:szCs w:val="36"/>
           <w:rtl/>
@@ -1093,7 +1081,7 @@
         <w:ind w:left="185"/>
         <w:jc w:val="right"/>
         <w:rPr>
-          <w:rFonts w:ascii="Lucida Console" w:hAnsi="Lucida Console" w:hint="cs"/>
+          <w:rFonts w:ascii="Lucida Console" w:hAnsi="Lucida Console"/>
           <w:sz w:val="36"/>
           <w:szCs w:val="36"/>
           <w:rtl/>
@@ -1201,7 +1189,7 @@
         <w:ind w:left="185"/>
         <w:jc w:val="right"/>
         <w:rPr>
-          <w:rFonts w:ascii="Lucida Console" w:hAnsi="Lucida Console" w:hint="cs"/>
+          <w:rFonts w:ascii="Lucida Console" w:hAnsi="Lucida Console"/>
           <w:sz w:val="28"/>
           <w:szCs w:val="28"/>
           <w:rtl/>
@@ -1427,7 +1415,7 @@
         <w:ind w:left="185"/>
         <w:jc w:val="right"/>
         <w:rPr>
-          <w:rFonts w:ascii="Lucida Console" w:hAnsi="Lucida Console" w:hint="cs"/>
+          <w:rFonts w:ascii="Lucida Console" w:hAnsi="Lucida Console"/>
           <w:sz w:val="36"/>
           <w:szCs w:val="36"/>
         </w:rPr>
@@ -1494,7 +1482,7 @@
         <w:ind w:left="185"/>
         <w:jc w:val="right"/>
         <w:rPr>
-          <w:rFonts w:ascii="Lucida Console" w:hAnsi="Lucida Console" w:hint="cs"/>
+          <w:rFonts w:ascii="Lucida Console" w:hAnsi="Lucida Console"/>
           <w:sz w:val="36"/>
           <w:szCs w:val="36"/>
           <w:rtl/>
@@ -1534,7 +1522,7 @@
         <w:ind w:left="185"/>
         <w:jc w:val="right"/>
         <w:rPr>
-          <w:rFonts w:ascii="Lucida Console" w:hAnsi="Lucida Console"/>
+          <w:rFonts w:ascii="Lucida Console" w:hAnsi="Lucida Console" w:hint="cs"/>
           <w:sz w:val="24"/>
           <w:szCs w:val="24"/>
           <w:rtl/>
@@ -1821,19 +1809,19 @@
         <w:ind w:left="185"/>
         <w:jc w:val="right"/>
         <w:rPr>
-          <w:rFonts w:ascii="Lucida Console" w:hAnsi="Lucida Console" w:hint="cs"/>
-          <w:sz w:val="30"/>
-          <w:szCs w:val="30"/>
-          <w:rtl/>
-        </w:rPr>
-      </w:pPr>
-    </w:p>
-    <w:p>
-      <w:pPr>
-        <w:ind w:left="185"/>
-        <w:jc w:val="right"/>
-        <w:rPr>
-          <w:rFonts w:ascii="Lucida Console" w:hAnsi="Lucida Console" w:hint="cs"/>
+          <w:rFonts w:ascii="Lucida Console" w:hAnsi="Lucida Console"/>
+          <w:sz w:val="30"/>
+          <w:szCs w:val="30"/>
+          <w:rtl/>
+        </w:rPr>
+      </w:pPr>
+    </w:p>
+    <w:p>
+      <w:pPr>
+        <w:ind w:left="185"/>
+        <w:jc w:val="right"/>
+        <w:rPr>
+          <w:rFonts w:ascii="Lucida Console" w:hAnsi="Lucida Console"/>
           <w:sz w:val="30"/>
           <w:szCs w:val="30"/>
           <w:rtl/>
@@ -2028,7 +2016,7 @@
         <w:ind w:left="185"/>
         <w:jc w:val="right"/>
         <w:rPr>
-          <w:rFonts w:ascii="Lucida Console" w:hAnsi="Lucida Console" w:hint="cs"/>
+          <w:rFonts w:ascii="Lucida Console" w:hAnsi="Lucida Console"/>
           <w:sz w:val="30"/>
           <w:szCs w:val="30"/>
           <w:rtl/>
@@ -2126,7 +2114,7 @@
         <w:ind w:left="185"/>
         <w:jc w:val="right"/>
         <w:rPr>
-          <w:rFonts w:ascii="Lucida Console" w:hAnsi="Lucida Console" w:hint="cs"/>
+          <w:rFonts w:ascii="Lucida Console" w:hAnsi="Lucida Console"/>
           <w:b/>
           <w:bCs/>
           <w:color w:val="0000A1"/>
@@ -2142,7 +2130,7 @@
       <w:pPr>
         <w:jc w:val="right"/>
         <w:rPr>
-          <w:rFonts w:ascii="Lucida Console" w:hAnsi="Lucida Console" w:hint="cs"/>
+          <w:rFonts w:ascii="Lucida Console" w:hAnsi="Lucida Console"/>
           <w:sz w:val="30"/>
           <w:szCs w:val="30"/>
           <w:rtl/>
@@ -2460,7 +2448,7 @@
         <w:ind w:left="185"/>
         <w:jc w:val="right"/>
         <w:rPr>
-          <w:rFonts w:ascii="Lucida Console" w:hAnsi="Lucida Console" w:hint="cs"/>
+          <w:rFonts w:ascii="Lucida Console" w:hAnsi="Lucida Console"/>
           <w:sz w:val="24"/>
           <w:szCs w:val="24"/>
           <w:rtl/>
@@ -2606,20 +2594,21 @@
         <w:ind w:left="185"/>
         <w:jc w:val="right"/>
         <w:rPr>
-          <w:rFonts w:ascii="Lucida Console" w:hAnsi="Lucida Console" w:hint="cs"/>
-          <w:sz w:val="30"/>
-          <w:szCs w:val="30"/>
-        </w:rPr>
-      </w:pPr>
-    </w:p>
-    <w:p>
-      <w:pPr>
-        <w:ind w:left="185"/>
-        <w:jc w:val="right"/>
-        <w:rPr>
-          <w:rFonts w:ascii="Lucida Console" w:hAnsi="Lucida Console"/>
-          <w:sz w:val="30"/>
-          <w:szCs w:val="30"/>
+          <w:rFonts w:ascii="Lucida Console" w:hAnsi="Lucida Console"/>
+          <w:sz w:val="30"/>
+          <w:szCs w:val="30"/>
+        </w:rPr>
+      </w:pPr>
+    </w:p>
+    <w:p>
+      <w:pPr>
+        <w:ind w:left="185"/>
+        <w:jc w:val="right"/>
+        <w:rPr>
+          <w:rFonts w:ascii="Lucida Console" w:hAnsi="Lucida Console"/>
+          <w:sz w:val="30"/>
+          <w:szCs w:val="30"/>
+          <w:rtl/>
         </w:rPr>
       </w:pPr>
       <w:r>
@@ -2683,32 +2672,617 @@
     <w:p>
       <w:pPr>
         <w:ind w:left="185"/>
-        <w:jc w:val="center"/>
-        <w:rPr>
-          <w:rFonts w:ascii="Lucida Console" w:hAnsi="Lucida Console" w:hint="cs"/>
+        <w:jc w:val="right"/>
+        <w:rPr>
+          <w:rFonts w:ascii="Lucida Console" w:hAnsi="Lucida Console"/>
+          <w:b/>
+          <w:bCs/>
+          <w:color w:val="0000A1"/>
           <w:sz w:val="36"/>
           <w:szCs w:val="36"/>
-          <w:rtl/>
-        </w:rPr>
-      </w:pPr>
-      <w:r>
+          <w:u w:val="single"/>
+          <w:rtl/>
+        </w:rPr>
+      </w:pPr>
+      <w:r>
+        <w:rPr>
+          <w:rFonts w:ascii="Lucida Console" w:hAnsi="Lucida Console"/>
+          <w:b/>
+          <w:bCs/>
+          <w:color w:val="0000A1"/>
+          <w:sz w:val="36"/>
+          <w:szCs w:val="36"/>
+          <w:u w:val="single"/>
+        </w:rPr>
+        <w:lastRenderedPageBreak/>
+        <w:t>c</w:t>
+      </w:r>
+      <w:r>
+        <w:rPr>
+          <w:rFonts w:ascii="Lucida Console" w:hAnsi="Lucida Console"/>
+          <w:b/>
+          <w:bCs/>
+          <w:color w:val="0000A1"/>
+          <w:sz w:val="36"/>
+          <w:szCs w:val="36"/>
+          <w:u w:val="single"/>
+        </w:rPr>
+        <w:t xml:space="preserve">. About </w:t>
+      </w:r>
+      <w:r>
+        <w:rPr>
+          <w:rFonts w:ascii="Lucida Console" w:hAnsi="Lucida Console"/>
+          <w:b/>
+          <w:bCs/>
+          <w:color w:val="0000A1"/>
+          <w:sz w:val="36"/>
+          <w:szCs w:val="36"/>
+          <w:u w:val="single"/>
+        </w:rPr>
+        <w:t xml:space="preserve">the </w:t>
+      </w:r>
+      <w:r>
+        <w:rPr>
+          <w:rFonts w:ascii="Lucida Console" w:hAnsi="Lucida Console"/>
+          <w:b/>
+          <w:bCs/>
+          <w:color w:val="0000A1"/>
+          <w:sz w:val="36"/>
+          <w:szCs w:val="36"/>
+          <w:u w:val="single"/>
+        </w:rPr>
+        <w:t>university:</w:t>
+      </w:r>
+      <w:r>
+        <w:rPr>
+          <w:rFonts w:ascii="Lucida Console" w:hAnsi="Lucida Console"/>
+          <w:b/>
+          <w:bCs/>
+          <w:color w:val="0000A1"/>
+          <w:sz w:val="36"/>
+          <w:szCs w:val="36"/>
+          <w:u w:val="single"/>
+        </w:rPr>
+        <w:t xml:space="preserve"> -</w:t>
+      </w:r>
+    </w:p>
+    <w:p>
+      <w:pPr>
+        <w:jc w:val="right"/>
+        <w:rPr>
+          <w:rFonts w:ascii="Lucida Console" w:hAnsi="Lucida Console"/>
+          <w:sz w:val="30"/>
+          <w:szCs w:val="30"/>
+          <w:rtl/>
+        </w:rPr>
+      </w:pPr>
+    </w:p>
+    <w:p>
+      <w:pPr>
+        <w:jc w:val="right"/>
+        <w:rPr>
+          <w:rFonts w:ascii="Lucida Console" w:hAnsi="Lucida Console"/>
+          <w:sz w:val="30"/>
+          <w:szCs w:val="30"/>
+        </w:rPr>
+      </w:pPr>
+      <w:r>
+        <w:rPr>
+          <w:rFonts w:ascii="Lucida Console" w:hAnsi="Lucida Console" w:hint="cs"/>
+          <w:sz w:val="30"/>
+          <w:szCs w:val="30"/>
+          <w:rtl/>
+        </w:rPr>
+        <w:t xml:space="preserve"> </w:t>
+      </w:r>
+      <w:r>
+        <w:rPr>
+          <w:rFonts w:ascii="Lucida Console" w:hAnsi="Lucida Console"/>
+          <w:sz w:val="30"/>
+          <w:szCs w:val="30"/>
+        </w:rPr>
+        <w:t>we should declare what kind of universities can use this data base</w:t>
+      </w:r>
+      <w:r>
+        <w:rPr>
+          <w:rFonts w:ascii="Lucida Console" w:hAnsi="Lucida Console"/>
+          <w:sz w:val="30"/>
+          <w:szCs w:val="30"/>
+        </w:rPr>
+        <w:t xml:space="preserve"> because of each university there </w:t>
+      </w:r>
+      <w:r>
+        <w:rPr>
+          <w:rFonts w:ascii="Lucida Console" w:hAnsi="Lucida Console"/>
+          <w:sz w:val="30"/>
+          <w:szCs w:val="30"/>
+        </w:rPr>
+        <w:t>are</w:t>
+      </w:r>
+      <w:r>
+        <w:rPr>
+          <w:rFonts w:ascii="Lucida Console" w:hAnsi="Lucida Console"/>
+          <w:sz w:val="30"/>
+          <w:szCs w:val="30"/>
+        </w:rPr>
+        <w:t xml:space="preserve"> </w:t>
+      </w:r>
+      <w:r>
+        <w:rPr>
+          <w:rFonts w:ascii="Lucida Console" w:hAnsi="Lucida Console"/>
+          <w:sz w:val="30"/>
+          <w:szCs w:val="30"/>
+        </w:rPr>
+        <w:t>some particular objects</w:t>
+      </w:r>
+      <w:r>
+        <w:rPr>
+          <w:rFonts w:ascii="Lucida Console" w:hAnsi="Lucida Console"/>
+          <w:sz w:val="30"/>
+          <w:szCs w:val="30"/>
+        </w:rPr>
+        <w:t xml:space="preserve"> it </w:t>
+      </w:r>
+      <w:r>
+        <w:rPr>
+          <w:rFonts w:ascii="Lucida Console" w:hAnsi="Lucida Console"/>
+          <w:sz w:val="30"/>
+          <w:szCs w:val="30"/>
+        </w:rPr>
+        <w:t>wants</w:t>
+      </w:r>
+      <w:r>
+        <w:rPr>
+          <w:rFonts w:ascii="Lucida Console" w:hAnsi="Lucida Console"/>
+          <w:sz w:val="30"/>
+          <w:szCs w:val="30"/>
+        </w:rPr>
+        <w:t xml:space="preserve"> to save and it has its own policies so we cannot put our </w:t>
+      </w:r>
+      <w:r>
+        <w:rPr>
+          <w:rFonts w:ascii="Lucida Console" w:hAnsi="Lucida Console"/>
+          <w:sz w:val="30"/>
+          <w:szCs w:val="30"/>
+        </w:rPr>
+        <w:t xml:space="preserve">policies in the data base and impose it </w:t>
+      </w:r>
+      <w:r>
+        <w:rPr>
+          <w:rFonts w:ascii="Lucida Console" w:hAnsi="Lucida Console"/>
+          <w:sz w:val="30"/>
+          <w:szCs w:val="30"/>
+        </w:rPr>
+        <w:t xml:space="preserve">for every university want to use this data base </w:t>
+      </w:r>
+    </w:p>
+    <w:p>
+      <w:pPr>
+        <w:jc w:val="right"/>
+        <w:rPr>
+          <w:rFonts w:ascii="Lucida Console" w:hAnsi="Lucida Console"/>
+          <w:color w:val="FF0000"/>
+          <w:sz w:val="30"/>
+          <w:szCs w:val="30"/>
+        </w:rPr>
+      </w:pPr>
+    </w:p>
+    <w:p>
+      <w:pPr>
+        <w:jc w:val="right"/>
+        <w:rPr>
+          <w:rFonts w:ascii="Lucida Console" w:hAnsi="Lucida Console"/>
+          <w:color w:val="FF0000"/>
+          <w:sz w:val="30"/>
+          <w:szCs w:val="30"/>
+        </w:rPr>
+      </w:pPr>
+      <w:r>
+        <w:rPr>
+          <w:rFonts w:ascii="Lucida Console" w:hAnsi="Lucida Console"/>
+          <w:color w:val="FF0000"/>
+          <w:sz w:val="30"/>
+          <w:szCs w:val="30"/>
+        </w:rPr>
+        <w:t>what kind of policies can this data base contain?</w:t>
+      </w:r>
+    </w:p>
+    <w:p>
+      <w:pPr>
+        <w:jc w:val="right"/>
+        <w:rPr>
+          <w:rFonts w:ascii="Lucida Console" w:hAnsi="Lucida Console"/>
+          <w:sz w:val="30"/>
+          <w:szCs w:val="30"/>
+        </w:rPr>
+      </w:pPr>
+      <w:r>
+        <w:rPr>
+          <w:rFonts w:ascii="Lucida Console" w:hAnsi="Lucida Console"/>
+          <w:sz w:val="30"/>
+          <w:szCs w:val="30"/>
+        </w:rPr>
+        <w:t>Of course,</w:t>
+      </w:r>
+      <w:r>
+        <w:rPr>
+          <w:rFonts w:ascii="Lucida Console" w:hAnsi="Lucida Console"/>
+          <w:sz w:val="30"/>
+          <w:szCs w:val="30"/>
+        </w:rPr>
+        <w:t xml:space="preserve"> there is </w:t>
+      </w:r>
+      <w:r>
+        <w:rPr>
+          <w:rFonts w:ascii="Lucida Console" w:hAnsi="Lucida Console"/>
+          <w:sz w:val="30"/>
+          <w:szCs w:val="30"/>
+        </w:rPr>
+        <w:t>a role</w:t>
+      </w:r>
+      <w:r>
+        <w:rPr>
+          <w:rFonts w:ascii="Lucida Console" w:hAnsi="Lucida Console"/>
+          <w:sz w:val="30"/>
+          <w:szCs w:val="30"/>
+        </w:rPr>
+        <w:t xml:space="preserve"> for every person who use this data base and you can even create another </w:t>
+      </w:r>
+      <w:r>
+        <w:rPr>
+          <w:rFonts w:ascii="Lucida Console" w:hAnsi="Lucida Console"/>
+          <w:sz w:val="30"/>
+          <w:szCs w:val="30"/>
+        </w:rPr>
+        <w:t>role</w:t>
+      </w:r>
+      <w:r>
+        <w:rPr>
+          <w:rFonts w:ascii="Lucida Console" w:hAnsi="Lucida Console"/>
+          <w:sz w:val="30"/>
+          <w:szCs w:val="30"/>
+        </w:rPr>
+        <w:t xml:space="preserve"> to give all cases the ability to work without changing or </w:t>
+      </w:r>
+      <w:r>
+        <w:rPr>
+          <w:rFonts w:ascii="Lucida Console" w:hAnsi="Lucida Console"/>
+          <w:sz w:val="30"/>
+          <w:szCs w:val="30"/>
+        </w:rPr>
+        <w:t xml:space="preserve">even see what do others do … </w:t>
+      </w:r>
+    </w:p>
+    <w:p>
+      <w:pPr>
+        <w:jc w:val="right"/>
+        <w:rPr>
+          <w:rFonts w:ascii="Lucida Console" w:hAnsi="Lucida Console"/>
+          <w:sz w:val="30"/>
+          <w:szCs w:val="30"/>
+        </w:rPr>
+      </w:pPr>
+      <w:r>
+        <w:rPr>
+          <w:rFonts w:ascii="Lucida Console" w:hAnsi="Lucida Console"/>
+          <w:sz w:val="30"/>
+          <w:szCs w:val="30"/>
+        </w:rPr>
+        <w:t xml:space="preserve">For </w:t>
+      </w:r>
+      <w:r>
+        <w:rPr>
+          <w:rFonts w:ascii="Lucida Console" w:hAnsi="Lucida Console"/>
+          <w:sz w:val="30"/>
+          <w:szCs w:val="30"/>
+        </w:rPr>
+        <w:t>example,</w:t>
+      </w:r>
+      <w:r>
+        <w:rPr>
+          <w:rFonts w:ascii="Lucida Console" w:hAnsi="Lucida Console"/>
+          <w:sz w:val="30"/>
+          <w:szCs w:val="30"/>
+        </w:rPr>
+        <w:t xml:space="preserve"> it’s a bad idea to give each student the ability to find other student's marks in their own exams and </w:t>
+      </w:r>
+      <w:r>
+        <w:rPr>
+          <w:rFonts w:ascii="Lucida Console" w:hAnsi="Lucida Console"/>
+          <w:sz w:val="30"/>
+          <w:szCs w:val="30"/>
+        </w:rPr>
+        <w:t>courses,</w:t>
+      </w:r>
+      <w:r>
+        <w:rPr>
+          <w:rFonts w:ascii="Lucida Console" w:hAnsi="Lucida Console"/>
+          <w:sz w:val="30"/>
+          <w:szCs w:val="30"/>
+        </w:rPr>
+        <w:t xml:space="preserve"> as a solution for that we make </w:t>
+      </w:r>
+      <w:r>
+        <w:rPr>
+          <w:rFonts w:ascii="Lucida Console" w:hAnsi="Lucida Console"/>
+          <w:sz w:val="30"/>
+          <w:szCs w:val="30"/>
+        </w:rPr>
+        <w:t>a view</w:t>
+      </w:r>
+      <w:r>
+        <w:rPr>
+          <w:rFonts w:ascii="Lucida Console" w:hAnsi="Lucida Console"/>
+          <w:sz w:val="30"/>
+          <w:szCs w:val="30"/>
+        </w:rPr>
+        <w:t xml:space="preserve"> which changes from student to other to give the ability for each student to see his/her own mark and he can't also change it for in his user in the data </w:t>
+      </w:r>
+      <w:r>
+        <w:rPr>
+          <w:rFonts w:ascii="Lucida Console" w:hAnsi="Lucida Console"/>
+          <w:sz w:val="30"/>
+          <w:szCs w:val="30"/>
+        </w:rPr>
+        <w:t>base.</w:t>
+      </w:r>
+    </w:p>
+    <w:p>
+      <w:pPr>
+        <w:jc w:val="right"/>
+        <w:rPr>
+          <w:rFonts w:ascii="Lucida Console" w:hAnsi="Lucida Console"/>
+          <w:sz w:val="30"/>
+          <w:szCs w:val="30"/>
+        </w:rPr>
+      </w:pPr>
+    </w:p>
+    <w:p>
+      <w:pPr>
+        <w:jc w:val="right"/>
+        <w:rPr>
+          <w:rFonts w:ascii="Lucida Console" w:hAnsi="Lucida Console"/>
+          <w:color w:val="FF0000"/>
+          <w:sz w:val="30"/>
+          <w:szCs w:val="30"/>
+          <w:rtl/>
+        </w:rPr>
+      </w:pPr>
+      <w:r>
+        <w:rPr>
+          <w:rFonts w:ascii="Lucida Console" w:hAnsi="Lucida Console"/>
+          <w:color w:val="FF0000"/>
+          <w:sz w:val="30"/>
+          <w:szCs w:val="30"/>
+        </w:rPr>
+        <w:t xml:space="preserve">How many </w:t>
+      </w:r>
+      <w:r>
+        <w:rPr>
+          <w:rFonts w:ascii="Lucida Console" w:hAnsi="Lucida Console"/>
+          <w:color w:val="FF0000"/>
+          <w:sz w:val="30"/>
+          <w:szCs w:val="30"/>
+        </w:rPr>
+        <w:t>students</w:t>
+      </w:r>
+      <w:r>
+        <w:rPr>
+          <w:rFonts w:ascii="Lucida Console" w:hAnsi="Lucida Console"/>
+          <w:color w:val="FF0000"/>
+          <w:sz w:val="30"/>
+          <w:szCs w:val="30"/>
+        </w:rPr>
+        <w:t xml:space="preserve"> can this data base hold</w:t>
+      </w:r>
+      <w:r>
+        <w:rPr>
+          <w:rFonts w:ascii="Lucida Console" w:hAnsi="Lucida Console"/>
+          <w:color w:val="FF0000"/>
+          <w:sz w:val="30"/>
+          <w:szCs w:val="30"/>
+        </w:rPr>
+        <w:t>?</w:t>
+      </w:r>
+    </w:p>
+    <w:p>
+      <w:pPr>
+        <w:jc w:val="right"/>
+        <w:rPr>
+          <w:rFonts w:ascii="Lucida Console" w:hAnsi="Lucida Console" w:hint="cs"/>
+          <w:color w:val="000000" w:themeColor="text1"/>
+          <w:sz w:val="30"/>
+          <w:szCs w:val="30"/>
+          <w:rtl/>
+        </w:rPr>
+      </w:pPr>
+      <w:r>
+        <w:rPr>
+          <w:rFonts w:ascii="Lucida Console" w:hAnsi="Lucida Console"/>
+          <w:color w:val="000000" w:themeColor="text1"/>
+          <w:sz w:val="30"/>
+          <w:szCs w:val="30"/>
+        </w:rPr>
+        <w:t xml:space="preserve">This database is made to hold around 20,000 students (10k for each sex) and </w:t>
+      </w:r>
+      <w:r>
+        <w:rPr>
+          <w:rFonts w:ascii="Lucida Console" w:hAnsi="Lucida Console"/>
+          <w:color w:val="000000" w:themeColor="text1"/>
+          <w:sz w:val="30"/>
+          <w:szCs w:val="30"/>
+        </w:rPr>
+        <w:t xml:space="preserve">another 10k for </w:t>
+      </w:r>
+      <w:r>
+        <w:rPr>
+          <w:rFonts w:ascii="Lucida Console" w:hAnsi="Lucida Console"/>
+          <w:color w:val="000000" w:themeColor="text1"/>
+          <w:sz w:val="30"/>
+          <w:szCs w:val="30"/>
+        </w:rPr>
+        <w:t>employees,</w:t>
+      </w:r>
+      <w:r>
+        <w:rPr>
+          <w:rFonts w:ascii="Lucida Console" w:hAnsi="Lucida Console"/>
+          <w:color w:val="000000" w:themeColor="text1"/>
+          <w:sz w:val="30"/>
+          <w:szCs w:val="30"/>
+        </w:rPr>
+        <w:t xml:space="preserve"> but if it's not enough you can easily put another zero for each sequence</w:t>
+      </w:r>
+      <w:r>
+        <w:rPr>
+          <w:rFonts w:ascii="Lucida Console" w:hAnsi="Lucida Console"/>
+          <w:color w:val="000000" w:themeColor="text1"/>
+          <w:sz w:val="30"/>
+          <w:szCs w:val="30"/>
+        </w:rPr>
+        <w:t xml:space="preserve"> of them so it can hold as much as you need but </w:t>
+      </w:r>
+      <w:r>
+        <w:rPr>
+          <w:rFonts w:ascii="Lucida Console" w:hAnsi="Lucida Console"/>
+          <w:color w:val="000000" w:themeColor="text1"/>
+          <w:sz w:val="30"/>
+          <w:szCs w:val="30"/>
+        </w:rPr>
+        <w:t>it's</w:t>
+      </w:r>
+      <w:r>
+        <w:rPr>
+          <w:rFonts w:ascii="Lucida Console" w:hAnsi="Lucida Console"/>
+          <w:color w:val="000000" w:themeColor="text1"/>
+          <w:sz w:val="30"/>
+          <w:szCs w:val="30"/>
+        </w:rPr>
+        <w:t xml:space="preserve"> important to</w:t>
+      </w:r>
+      <w:r>
+        <w:rPr>
+          <w:rFonts w:ascii="Lucida Console" w:hAnsi="Lucida Console"/>
+          <w:color w:val="000000" w:themeColor="text1"/>
+          <w:sz w:val="30"/>
+          <w:szCs w:val="30"/>
+        </w:rPr>
+        <w:t xml:space="preserve"> make sure that your storage can hold all these information you need a serve</w:t>
+      </w:r>
+      <w:r>
+        <w:rPr>
+          <w:rFonts w:ascii="Lucida Console" w:hAnsi="Lucida Console"/>
+          <w:color w:val="000000" w:themeColor="text1"/>
+          <w:sz w:val="30"/>
+          <w:szCs w:val="30"/>
+        </w:rPr>
+        <w:t>r as I guess …</w:t>
+      </w:r>
+      <w:bookmarkStart w:id="3" w:name="_GoBack"/>
+      <w:bookmarkEnd w:id="3"/>
+      <w:r>
+        <w:rPr>
+          <w:rFonts w:ascii="Lucida Console" w:hAnsi="Lucida Console"/>
+          <w:color w:val="000000" w:themeColor="text1"/>
+          <w:sz w:val="30"/>
+          <w:szCs w:val="30"/>
+        </w:rPr>
+        <w:t xml:space="preserve"> </w:t>
+      </w:r>
+      <w:r>
+        <w:rPr>
+          <w:rFonts w:ascii="Lucida Console" w:hAnsi="Lucida Console"/>
+          <w:color w:val="000000" w:themeColor="text1"/>
+          <w:sz w:val="30"/>
+          <w:szCs w:val="30"/>
+        </w:rPr>
+        <w:t xml:space="preserve"> </w:t>
+      </w:r>
+    </w:p>
+    <w:p>
+      <w:pPr>
+        <w:jc w:val="right"/>
+        <w:rPr>
+          <w:rFonts w:ascii="Lucida Console" w:hAnsi="Lucida Console" w:hint="cs"/>
+          <w:sz w:val="30"/>
+          <w:szCs w:val="30"/>
+          <w:rtl/>
+        </w:rPr>
+      </w:pPr>
+    </w:p>
+    <w:p>
+      <w:pPr>
+        <w:jc w:val="right"/>
+        <w:rPr>
+          <w:rFonts w:ascii="Lucida Console" w:hAnsi="Lucida Console"/>
+          <w:sz w:val="30"/>
+          <w:szCs w:val="30"/>
+        </w:rPr>
+      </w:pPr>
+      <w:r>
+        <w:rPr>
+          <w:rFonts w:ascii="Lucida Console" w:hAnsi="Lucida Console"/>
+          <w:sz w:val="30"/>
+          <w:szCs w:val="30"/>
+        </w:rPr>
+        <w:t xml:space="preserve"> </w:t>
+      </w:r>
+      <w:r>
+        <w:rPr>
+          <w:rFonts w:ascii="Lucida Console" w:hAnsi="Lucida Console"/>
+          <w:sz w:val="30"/>
+          <w:szCs w:val="30"/>
+        </w:rPr>
+        <w:t xml:space="preserve"> </w:t>
+      </w:r>
+    </w:p>
+    <w:p>
+      <w:pPr>
+        <w:ind w:left="185"/>
+        <w:jc w:val="right"/>
+        <w:rPr>
+          <w:rFonts w:ascii="Lucida Console" w:hAnsi="Lucida Console" w:hint="cs"/>
+          <w:sz w:val="30"/>
+          <w:szCs w:val="30"/>
+        </w:rPr>
+      </w:pPr>
+    </w:p>
+    <w:p>
+      <w:pPr>
+        <w:bidi w:val="0"/>
         <w:rPr>
           <w:rFonts w:ascii="Lucida Console" w:hAnsi="Lucida Console"/>
           <w:sz w:val="16"/>
           <w:szCs w:val="16"/>
         </w:rPr>
-        <w:lastRenderedPageBreak/>
-        <w:t>2</w:t>
-      </w:r>
-      <w:bookmarkStart w:id="3" w:name="_GoBack"/>
-      <w:bookmarkEnd w:id="3"/>
+      </w:pPr>
       <w:r>
         <w:rPr>
           <w:rFonts w:ascii="Lucida Console" w:hAnsi="Lucida Console"/>
           <w:sz w:val="16"/>
           <w:szCs w:val="16"/>
         </w:rPr>
-        <w:t>.</w:t>
+        <w:br w:type="page"/>
+      </w:r>
+    </w:p>
+    <w:p>
+      <w:pPr>
+        <w:ind w:left="185"/>
+        <w:jc w:val="center"/>
+        <w:rPr>
+          <w:rFonts w:ascii="Lucida Console" w:hAnsi="Lucida Console"/>
+          <w:sz w:val="36"/>
+          <w:szCs w:val="36"/>
+          <w:rtl/>
+        </w:rPr>
+      </w:pPr>
+      <w:r>
+        <w:rPr>
+          <w:rFonts w:ascii="Lucida Console" w:hAnsi="Lucida Console"/>
+          <w:sz w:val="16"/>
+          <w:szCs w:val="16"/>
+        </w:rPr>
+        <w:lastRenderedPageBreak/>
+        <w:t>2.</w:t>
       </w:r>
       <w:r>
         <w:rPr>
@@ -2740,7 +3314,7 @@
         <w:ind w:left="185"/>
         <w:jc w:val="right"/>
         <w:rPr>
-          <w:rFonts w:ascii="Lucida Console" w:hAnsi="Lucida Console" w:hint="cs"/>
+          <w:rFonts w:ascii="Lucida Console" w:hAnsi="Lucida Console"/>
           <w:sz w:val="24"/>
           <w:szCs w:val="24"/>
           <w:rtl/>
@@ -3319,43 +3893,43 @@
         <w:ind w:left="185"/>
         <w:jc w:val="right"/>
         <w:rPr>
-          <w:rFonts w:ascii="Lucida Console" w:hAnsi="Lucida Console" w:hint="cs"/>
-          <w:sz w:val="24"/>
-          <w:szCs w:val="24"/>
-          <w:rtl/>
-        </w:rPr>
-      </w:pPr>
-    </w:p>
-    <w:p>
-      <w:pPr>
-        <w:ind w:left="185"/>
-        <w:jc w:val="right"/>
-        <w:rPr>
-          <w:rFonts w:ascii="Lucida Console" w:hAnsi="Lucida Console"/>
-          <w:sz w:val="24"/>
-          <w:szCs w:val="24"/>
-          <w:rtl/>
-        </w:rPr>
-      </w:pPr>
-    </w:p>
-    <w:p>
-      <w:pPr>
-        <w:ind w:left="185"/>
-        <w:jc w:val="right"/>
-        <w:rPr>
-          <w:rFonts w:ascii="Lucida Console" w:hAnsi="Lucida Console"/>
-          <w:sz w:val="24"/>
-          <w:szCs w:val="24"/>
-          <w:rtl/>
-        </w:rPr>
-      </w:pPr>
-    </w:p>
-    <w:p>
-      <w:pPr>
-        <w:ind w:left="185"/>
-        <w:jc w:val="right"/>
-        <w:rPr>
-          <w:rFonts w:ascii="Lucida Console" w:hAnsi="Lucida Console" w:hint="cs"/>
+          <w:rFonts w:ascii="Lucida Console" w:hAnsi="Lucida Console"/>
+          <w:sz w:val="24"/>
+          <w:szCs w:val="24"/>
+          <w:rtl/>
+        </w:rPr>
+      </w:pPr>
+    </w:p>
+    <w:p>
+      <w:pPr>
+        <w:ind w:left="185"/>
+        <w:jc w:val="right"/>
+        <w:rPr>
+          <w:rFonts w:ascii="Lucida Console" w:hAnsi="Lucida Console"/>
+          <w:sz w:val="24"/>
+          <w:szCs w:val="24"/>
+          <w:rtl/>
+        </w:rPr>
+      </w:pPr>
+    </w:p>
+    <w:p>
+      <w:pPr>
+        <w:ind w:left="185"/>
+        <w:jc w:val="right"/>
+        <w:rPr>
+          <w:rFonts w:ascii="Lucida Console" w:hAnsi="Lucida Console"/>
+          <w:sz w:val="24"/>
+          <w:szCs w:val="24"/>
+          <w:rtl/>
+        </w:rPr>
+      </w:pPr>
+    </w:p>
+    <w:p>
+      <w:pPr>
+        <w:ind w:left="185"/>
+        <w:jc w:val="right"/>
+        <w:rPr>
+          <w:rFonts w:ascii="Lucida Console" w:hAnsi="Lucida Console"/>
           <w:sz w:val="24"/>
           <w:szCs w:val="24"/>
           <w:rtl/>
@@ -4590,6 +5164,7 @@
   <w:style w:type="character" w:default="1" w:styleId="DefaultParagraphFont">
     <w:name w:val="Default Paragraph Font"/>
     <w:uiPriority w:val="1"/>
+    <w:semiHidden/>
     <w:unhideWhenUsed/>
   </w:style>
   <w:style w:type="table" w:default="1" w:styleId="TableNormal">
@@ -5005,7 +5580,7 @@
 </file>
 
 <file path=customXml/itemProps1.xml><?xml version="1.0" encoding="utf-8"?>
-<ds:datastoreItem xmlns:ds="http://schemas.openxmlformats.org/officeDocument/2006/customXml" ds:itemID="{FBE94455-A100-4235-A67D-1E742C56F173}">
+<ds:datastoreItem xmlns:ds="http://schemas.openxmlformats.org/officeDocument/2006/customXml" ds:itemID="{792048F9-9E82-4311-946C-D560F196F360}">
   <ds:schemaRefs>
     <ds:schemaRef ds:uri="http://schemas.openxmlformats.org/officeDocument/2006/bibliography"/>
   </ds:schemaRefs>

</xml_diff>